<commit_message>
Iteration Screen Design Standards
</commit_message>
<xml_diff>
--- a/MS2/Artefakte/MCI/Screen Design Standards.docx
+++ b/MS2/Artefakte/MCI/Screen Design Standards.docx
@@ -749,6 +749,15 @@
         </w:rPr>
         <w:t>Dialogboxen legen sich über die aktuelle Webseite um Informationen anzuzeigen, oder eine Userinteraktion zu erzwingen. Die Informationsdarstellung kann jeglicher Form entsprechen. Die Dialogboxen haben Buttons, die der Nutzerinteraktion dienen.</w:t>
       </w:r>
+      <w:r>
+        <w:rPr>
+          <w:b w:val="0"/>
+          <w:bCs w:val="0"/>
+          <w:sz w:val="22"/>
+          <w:szCs w:val="22"/>
+        </w:rPr>
+        <w:t xml:space="preserve"> Diese Art von Feedback erfolgt nach jeder erfolgreichen Ausführung einer der vom System angebotenen Funktionen. Der User erhält somit ein direktes Feedback zur Ausführung. Das Feedback soll in der Form von Dialogboxen erfolgen, da der Nutzer so aufgefordert ist, die Informationen des Systems zu lesen, bevor dieser eine weitere Aktion ausführen kann.</w:t>
+      </w:r>
     </w:p>
     <w:p w14:noSpellErr="1">
       <w:pPr>
@@ -968,7 +977,7 @@
         <w:t>Effizienz und Geschwindigkeit</w:t>
       </w:r>
     </w:p>
-    <w:p w14:noSpellErr="1">
+    <w:p>
       <w:pPr>
         <w:pStyle w:val="Normal"/>
         <w:ind w:left="0"/>
@@ -986,61 +995,16 @@
           <w:sz w:val="22"/>
           <w:szCs w:val="22"/>
         </w:rPr>
-        <w:t xml:space="preserve">Die Effizienz und Geschwindigkeit </w:t>
-      </w:r>
-      <w:r>
-        <w:rPr>
-          <w:b w:val="0"/>
-          <w:bCs w:val="0"/>
-          <w:sz w:val="22"/>
-          <w:szCs w:val="22"/>
-        </w:rPr>
-        <w:t>werden</w:t>
-      </w:r>
-      <w:r>
-        <w:rPr>
-          <w:b w:val="0"/>
-          <w:bCs w:val="0"/>
-          <w:sz w:val="22"/>
-          <w:szCs w:val="22"/>
-        </w:rPr>
-        <w:t xml:space="preserve"> durch die Verwendung von AJAX stark verbessert. AJAX bietet Möglichkeit Informationen auf einer Webseite nur partiell zu aktualisieren. Ein Laden der </w:t>
-      </w:r>
-      <w:r>
-        <w:rPr>
-          <w:b w:val="0"/>
-          <w:bCs w:val="0"/>
-          <w:sz w:val="22"/>
-          <w:szCs w:val="22"/>
-        </w:rPr>
-        <w:t>gesamten</w:t>
-      </w:r>
-      <w:r>
-        <w:rPr>
-          <w:b w:val="0"/>
-          <w:bCs w:val="0"/>
-          <w:sz w:val="22"/>
-          <w:szCs w:val="22"/>
-        </w:rPr>
-        <w:t xml:space="preserve"> Seite wird damit vermieden. Dadurch wird die Dauer der </w:t>
-      </w:r>
-      <w:r>
-        <w:rPr>
-          <w:b w:val="0"/>
-          <w:bCs w:val="0"/>
-          <w:sz w:val="22"/>
-          <w:szCs w:val="22"/>
-        </w:rPr>
-        <w:t>Ladevorgänge</w:t>
-      </w:r>
-      <w:r>
-        <w:rPr>
-          <w:b w:val="0"/>
-          <w:bCs w:val="0"/>
-          <w:sz w:val="22"/>
-          <w:szCs w:val="22"/>
-        </w:rPr>
-        <w:t xml:space="preserve"> minimiert und ermöglicht den Nutzern eine schnellere Benutzung der Anwendung.</w:t>
+        <w:t>Die Effizienz und Geschwindigkeit werden durch die Verwendung von AJAX stark verbessert. AJAX bietet Möglichkeit Informationen auf einer Webseite nur partiell zu aktualisieren. Ein Laden der gesamten Seite wird damit vermieden. Dadurch wird die Dauer der Ladevorgänge minimiert und ermöglicht den Nutzern eine schnellere Benutzung der Anwendung.</w:t>
+      </w:r>
+      <w:r>
+        <w:rPr>
+          <w:b w:val="0"/>
+          <w:bCs w:val="0"/>
+          <w:sz w:val="22"/>
+          <w:szCs w:val="22"/>
+        </w:rPr>
+        <w:t xml:space="preserve"> Dies ist bei der Aktualisierung des Dienstplan-Kalenders sehr wichtig.</w:t>
       </w:r>
     </w:p>
     <w:p w14:noSpellErr="1">
@@ -1059,21 +1023,21 @@
       <w:pPr>
         <w:pStyle w:val="Normal"/>
         <w:ind w:left="0"/>
-        <w:rPr>
-          <w:b w:val="0"/>
-          <w:bCs w:val="0"/>
-          <w:sz w:val="22"/>
-          <w:szCs w:val="22"/>
-        </w:rPr>
-      </w:pPr>
-      <w:r>
         <w:rPr>
           <w:b w:val="1"/>
           <w:bCs w:val="1"/>
           <w:sz w:val="32"/>
           <w:szCs w:val="32"/>
         </w:rPr>
-        <w:t>Dokumentation/Hilfestellungen</w:t>
+      </w:pPr>
+      <w:r>
+        <w:rPr>
+          <w:b w:val="1"/>
+          <w:bCs w:val="1"/>
+          <w:sz w:val="32"/>
+          <w:szCs w:val="32"/>
+        </w:rPr>
+        <w:t>Dokumentation</w:t>
       </w:r>
     </w:p>
     <w:p w14:noSpellErr="1">
@@ -1094,25 +1058,7 @@
           <w:sz w:val="22"/>
           <w:szCs w:val="22"/>
         </w:rPr>
-        <w:t xml:space="preserve">Die Navigation und die Nutzung der Funktionen der Webseite </w:t>
-      </w:r>
-      <w:r>
-        <w:rPr>
-          <w:b w:val="0"/>
-          <w:bCs w:val="0"/>
-          <w:sz w:val="22"/>
-          <w:szCs w:val="22"/>
-        </w:rPr>
-        <w:t>sollen</w:t>
-      </w:r>
-      <w:r>
-        <w:rPr>
-          <w:b w:val="0"/>
-          <w:bCs w:val="0"/>
-          <w:sz w:val="22"/>
-          <w:szCs w:val="22"/>
-        </w:rPr>
-        <w:t xml:space="preserve"> ohne weitere Dokumentation oder Hilfestellungen erfolgen können. Sollte dennoch Hilfe benötigt werden, so sollte die Hilfestellung leicht zu finden und verständlich sein.</w:t>
+        <w:t xml:space="preserve">Die Navigation und die Nutzung der Funktionen der Webseite sollen ohne weitere Dokumentation oder Hilfestellungen erfolgen können. </w:t>
       </w:r>
     </w:p>
     <w:p w14:noSpellErr="1">

</xml_diff>